<commit_message>
Started on the UI. Test 1
</commit_message>
<xml_diff>
--- a/Documentation.docx
+++ b/Documentation.docx
@@ -905,12 +905,36 @@
     </w:p>
     <w:p>
       <w:r>
-        <w:t>I would like to make a web based metronome. A metronome is…</w:t>
+        <w:t xml:space="preserve">I would like to make a </w:t>
+      </w:r>
+      <w:proofErr w:type="gramStart"/>
+      <w:r>
+        <w:t>web based</w:t>
+      </w:r>
+      <w:proofErr w:type="gramEnd"/>
+      <w:r>
+        <w:t xml:space="preserve"> metronome. A metronome is…</w:t>
       </w:r>
     </w:p>
     <w:p>
       <w:r>
-        <w:t>I know that this problem is solvable because the problem (working out how fast to make beepy sounds) can be solved in a finite number of steps.  The main calculation is converting a BPM (e.g. 60 beats per minute) to the delay (in milliseconds) between each beep. This is computationally simple using a theoretical approach.</w:t>
+        <w:t xml:space="preserve">I know that this problem is solvable because the problem (working out how fast to make </w:t>
+      </w:r>
+      <w:proofErr w:type="spellStart"/>
+      <w:r>
+        <w:t>beepy</w:t>
+      </w:r>
+      <w:proofErr w:type="spellEnd"/>
+      <w:r>
+        <w:t xml:space="preserve"> sounds) can be solved in a finite number of steps.  The main calculation is converting a BPM (</w:t>
+      </w:r>
+      <w:proofErr w:type="gramStart"/>
+      <w:r>
+        <w:t>e.g.</w:t>
+      </w:r>
+      <w:proofErr w:type="gramEnd"/>
+      <w:r>
+        <w:t xml:space="preserve"> 60 beats per minute) to the delay (in milliseconds) between each beep. This is computationally simple using a theoretical approach.</w:t>
       </w:r>
       <w:r>
         <w:t xml:space="preserve"> </w:t>
@@ -943,7 +967,15 @@
     </w:p>
     <w:p>
       <w:r>
-        <w:t>Joel is a 6 year old boy who’s just started drumming. He wants a simple to use metronome app that he can use on his android tablet to drum along to each day.</w:t>
+        <w:t xml:space="preserve">Joel is a </w:t>
+      </w:r>
+      <w:proofErr w:type="gramStart"/>
+      <w:r>
+        <w:t>6 year old</w:t>
+      </w:r>
+      <w:proofErr w:type="gramEnd"/>
+      <w:r>
+        <w:t xml:space="preserve"> boy who’s just started drumming. He wants a simple to use metronome app that he can use on his android tablet to drum along to each day.</w:t>
       </w:r>
     </w:p>
     <w:p>
@@ -1011,7 +1043,15 @@
     </w:p>
     <w:p>
       <w:r>
-        <w:t xml:space="preserve">Google has a built in metronome. It’s free and really easy to use. It has a nice visual pulsing feature so you don’t need audio enabled. However, it doesn’t indicate how far through each measure you are like a traditional metronome. </w:t>
+        <w:t xml:space="preserve">Google has a </w:t>
+      </w:r>
+      <w:proofErr w:type="gramStart"/>
+      <w:r>
+        <w:t>built in</w:t>
+      </w:r>
+      <w:proofErr w:type="gramEnd"/>
+      <w:r>
+        <w:t xml:space="preserve"> metronome. It’s free and really easy to use. It has a nice visual pulsing feature so you don’t need audio enabled. However, it doesn’t indicate how far through each measure you are like a traditional metronome. </w:t>
       </w:r>
     </w:p>
     <w:p>
@@ -1143,7 +1183,15 @@
     </w:p>
     <w:p>
       <w:r>
-        <w:t>For the stakeholders to run the metronome they need a web enabled device running a modern browser (e.g. chrome)</w:t>
+        <w:t>For the stakeholders to run the metronome they need a web enabled device running a modern browser (</w:t>
+      </w:r>
+      <w:proofErr w:type="gramStart"/>
+      <w:r>
+        <w:t>e.g.</w:t>
+      </w:r>
+      <w:proofErr w:type="gramEnd"/>
+      <w:r>
+        <w:t xml:space="preserve"> chrome)</w:t>
       </w:r>
     </w:p>
     <w:p>
@@ -1200,7 +1248,23 @@
     </w:p>
     <w:p>
       <w:r>
-        <w:t xml:space="preserve">This is so that all the features of css / javascript / HTML5 work as expected. </w:t>
+        <w:t xml:space="preserve">This is so that all the features of </w:t>
+      </w:r>
+      <w:proofErr w:type="spellStart"/>
+      <w:r>
+        <w:t>css</w:t>
+      </w:r>
+      <w:proofErr w:type="spellEnd"/>
+      <w:r>
+        <w:t xml:space="preserve"> / </w:t>
+      </w:r>
+      <w:proofErr w:type="spellStart"/>
+      <w:r>
+        <w:t>javascript</w:t>
+      </w:r>
+      <w:proofErr w:type="spellEnd"/>
+      <w:r>
+        <w:t xml:space="preserve"> / HTML5 work as expected. </w:t>
       </w:r>
     </w:p>
     <w:p>
@@ -1426,7 +1490,15 @@
           </w:tcPr>
           <w:p>
             <w:r>
-              <w:t>Must be accessible on a android 12 device in Chrome connected to the internet</w:t>
+              <w:t xml:space="preserve">Must be accessible on </w:t>
+            </w:r>
+            <w:proofErr w:type="gramStart"/>
+            <w:r>
+              <w:t>a</w:t>
+            </w:r>
+            <w:proofErr w:type="gramEnd"/>
+            <w:r>
+              <w:t xml:space="preserve"> android 12 device in Chrome connected to the internet</w:t>
             </w:r>
           </w:p>
         </w:tc>
@@ -1436,7 +1508,15 @@
           </w:tcPr>
           <w:p>
             <w:r>
-              <w:t>The stakeholder has an android 12 device with a reliable WiFi connection. Any updates to the app can be automatically rolled out to the users</w:t>
+              <w:t xml:space="preserve">The stakeholder has an android 12 device with a reliable </w:t>
+            </w:r>
+            <w:proofErr w:type="spellStart"/>
+            <w:r>
+              <w:t>WiFi</w:t>
+            </w:r>
+            <w:proofErr w:type="spellEnd"/>
+            <w:r>
+              <w:t xml:space="preserve"> connection. Any updates to the app can be automatically rolled out to the users</w:t>
             </w:r>
           </w:p>
         </w:tc>
@@ -3061,12 +3141,411 @@
         <w:t>The largest UI components are the BPM editable text box and the start / stop button because…</w:t>
       </w:r>
     </w:p>
+    <w:p>
+      <w:pPr>
+        <w:pStyle w:val="Heading2"/>
+      </w:pPr>
+      <w:r>
+        <w:t>Variables and validation</w:t>
+      </w:r>
+    </w:p>
+    <w:tbl>
+      <w:tblPr>
+        <w:tblStyle w:val="TableGrid"/>
+        <w:tblW w:w="0" w:type="auto"/>
+        <w:tblLook w:val="04A0" w:firstRow="1" w:lastRow="0" w:firstColumn="1" w:lastColumn="0" w:noHBand="0" w:noVBand="1"/>
+      </w:tblPr>
+      <w:tblGrid>
+        <w:gridCol w:w="2327"/>
+        <w:gridCol w:w="2221"/>
+        <w:gridCol w:w="2383"/>
+        <w:gridCol w:w="2085"/>
+      </w:tblGrid>
+      <w:tr>
+        <w:tc>
+          <w:tcPr>
+            <w:tcW w:w="2327" w:type="dxa"/>
+          </w:tcPr>
+          <w:p>
+            <w:pPr>
+              <w:rPr>
+                <w:b/>
+                <w:bCs/>
+              </w:rPr>
+            </w:pPr>
+            <w:r>
+              <w:rPr>
+                <w:b/>
+                <w:bCs/>
+              </w:rPr>
+              <w:t>Variable</w:t>
+            </w:r>
+          </w:p>
+        </w:tc>
+        <w:tc>
+          <w:tcPr>
+            <w:tcW w:w="2221" w:type="dxa"/>
+          </w:tcPr>
+          <w:p>
+            <w:pPr>
+              <w:rPr>
+                <w:b/>
+                <w:bCs/>
+              </w:rPr>
+            </w:pPr>
+            <w:r>
+              <w:rPr>
+                <w:b/>
+                <w:bCs/>
+              </w:rPr>
+              <w:t>Data type</w:t>
+            </w:r>
+          </w:p>
+        </w:tc>
+        <w:tc>
+          <w:tcPr>
+            <w:tcW w:w="2383" w:type="dxa"/>
+          </w:tcPr>
+          <w:p>
+            <w:pPr>
+              <w:rPr>
+                <w:b/>
+                <w:bCs/>
+              </w:rPr>
+            </w:pPr>
+            <w:r>
+              <w:rPr>
+                <w:b/>
+                <w:bCs/>
+              </w:rPr>
+              <w:t>Validation</w:t>
+            </w:r>
+          </w:p>
+        </w:tc>
+        <w:tc>
+          <w:tcPr>
+            <w:tcW w:w="2085" w:type="dxa"/>
+          </w:tcPr>
+          <w:p>
+            <w:pPr>
+              <w:rPr>
+                <w:b/>
+                <w:bCs/>
+              </w:rPr>
+            </w:pPr>
+            <w:r>
+              <w:rPr>
+                <w:b/>
+                <w:bCs/>
+              </w:rPr>
+              <w:t>Justification</w:t>
+            </w:r>
+          </w:p>
+        </w:tc>
+      </w:tr>
+      <w:tr>
+        <w:tc>
+          <w:tcPr>
+            <w:tcW w:w="2327" w:type="dxa"/>
+          </w:tcPr>
+          <w:p>
+            <w:r>
+              <w:t>BPM</w:t>
+            </w:r>
+          </w:p>
+        </w:tc>
+        <w:tc>
+          <w:tcPr>
+            <w:tcW w:w="2221" w:type="dxa"/>
+          </w:tcPr>
+          <w:p>
+            <w:r>
+              <w:t>Integer</w:t>
+            </w:r>
+          </w:p>
+        </w:tc>
+        <w:tc>
+          <w:tcPr>
+            <w:tcW w:w="2383" w:type="dxa"/>
+          </w:tcPr>
+          <w:p>
+            <w:r>
+              <w:t>Range check (between 50 -120)</w:t>
+            </w:r>
+          </w:p>
+        </w:tc>
+        <w:tc>
+          <w:tcPr>
+            <w:tcW w:w="2085" w:type="dxa"/>
+          </w:tcPr>
+          <w:p>
+            <w:r>
+              <w:t xml:space="preserve">The beats per minute should be anything from </w:t>
+            </w:r>
+            <w:r>
+              <w:t xml:space="preserve">just less than </w:t>
+            </w:r>
+            <w:r>
+              <w:t>one to two beats per second</w:t>
+            </w:r>
+          </w:p>
+        </w:tc>
+      </w:tr>
+      <w:tr>
+        <w:tc>
+          <w:tcPr>
+            <w:tcW w:w="2327" w:type="dxa"/>
+          </w:tcPr>
+          <w:p>
+            <w:proofErr w:type="spellStart"/>
+            <w:r>
+              <w:t>BPMUserInput</w:t>
+            </w:r>
+            <w:proofErr w:type="spellEnd"/>
+          </w:p>
+        </w:tc>
+        <w:tc>
+          <w:tcPr>
+            <w:tcW w:w="2221" w:type="dxa"/>
+          </w:tcPr>
+          <w:p>
+            <w:r>
+              <w:t>String</w:t>
+            </w:r>
+          </w:p>
+        </w:tc>
+        <w:tc>
+          <w:tcPr>
+            <w:tcW w:w="2383" w:type="dxa"/>
+          </w:tcPr>
+          <w:p>
+            <w:r>
+              <w:t xml:space="preserve">Presence Check and </w:t>
+            </w:r>
+            <w:proofErr w:type="spellStart"/>
+            <w:r>
+              <w:t>TypeCheck</w:t>
+            </w:r>
+            <w:proofErr w:type="spellEnd"/>
+            <w:r>
+              <w:t xml:space="preserve"> </w:t>
+            </w:r>
+          </w:p>
+        </w:tc>
+        <w:tc>
+          <w:tcPr>
+            <w:tcW w:w="2085" w:type="dxa"/>
+          </w:tcPr>
+          <w:p>
+            <w:r>
+              <w:t>The BPM should be able to be converted to an integer between 50 and 120 BPM</w:t>
+            </w:r>
+          </w:p>
+        </w:tc>
+      </w:tr>
+      <w:tr>
+        <w:tc>
+          <w:tcPr>
+            <w:tcW w:w="2327" w:type="dxa"/>
+          </w:tcPr>
+          <w:p>
+            <w:proofErr w:type="spellStart"/>
+            <w:r>
+              <w:t>IntervalMS</w:t>
+            </w:r>
+            <w:proofErr w:type="spellEnd"/>
+          </w:p>
+        </w:tc>
+        <w:tc>
+          <w:tcPr>
+            <w:tcW w:w="2221" w:type="dxa"/>
+          </w:tcPr>
+          <w:p>
+            <w:r>
+              <w:t>Integer</w:t>
+            </w:r>
+          </w:p>
+        </w:tc>
+        <w:tc>
+          <w:tcPr>
+            <w:tcW w:w="2383" w:type="dxa"/>
+          </w:tcPr>
+          <w:p>
+            <w:r>
+              <w:rPr>
+                <w:rStyle w:val="PageNumber"/>
+              </w:rPr>
+              <w:t xml:space="preserve">Make sure it’s rounded to 0 </w:t>
+            </w:r>
+            <w:proofErr w:type="spellStart"/>
+            <w:r>
+              <w:rPr>
+                <w:rStyle w:val="PageNumber"/>
+              </w:rPr>
+              <w:t>dp</w:t>
+            </w:r>
+            <w:proofErr w:type="spellEnd"/>
+          </w:p>
+        </w:tc>
+        <w:tc>
+          <w:tcPr>
+            <w:tcW w:w="2085" w:type="dxa"/>
+          </w:tcPr>
+          <w:p>
+            <w:r>
+              <w:t>The browser needs an interval between ‘ticks’ in milliseconds as a whole number</w:t>
+            </w:r>
+          </w:p>
+        </w:tc>
+      </w:tr>
+      <w:tr>
+        <w:tc>
+          <w:tcPr>
+            <w:tcW w:w="2327" w:type="dxa"/>
+          </w:tcPr>
+          <w:p>
+            <w:proofErr w:type="spellStart"/>
+            <w:r>
+              <w:t>HighContrastMode</w:t>
+            </w:r>
+            <w:proofErr w:type="spellEnd"/>
+          </w:p>
+        </w:tc>
+        <w:tc>
+          <w:tcPr>
+            <w:tcW w:w="2221" w:type="dxa"/>
+          </w:tcPr>
+          <w:p>
+            <w:r>
+              <w:t>Boolean</w:t>
+            </w:r>
+          </w:p>
+        </w:tc>
+        <w:tc>
+          <w:tcPr>
+            <w:tcW w:w="2383" w:type="dxa"/>
+          </w:tcPr>
+          <w:p>
+            <w:r>
+              <w:t>True or false</w:t>
+            </w:r>
+          </w:p>
+        </w:tc>
+        <w:tc>
+          <w:tcPr>
+            <w:tcW w:w="2085" w:type="dxa"/>
+          </w:tcPr>
+          <w:p>
+            <w:r>
+              <w:t>Checkbox can be ticked or not ticked</w:t>
+            </w:r>
+          </w:p>
+        </w:tc>
+      </w:tr>
+      <w:tr>
+        <w:tc>
+          <w:tcPr>
+            <w:tcW w:w="2327" w:type="dxa"/>
+          </w:tcPr>
+          <w:p>
+            <w:proofErr w:type="spellStart"/>
+            <w:r>
+              <w:t>IsPlaying</w:t>
+            </w:r>
+            <w:proofErr w:type="spellEnd"/>
+          </w:p>
+        </w:tc>
+        <w:tc>
+          <w:tcPr>
+            <w:tcW w:w="2221" w:type="dxa"/>
+          </w:tcPr>
+          <w:p>
+            <w:r>
+              <w:t>Boolean</w:t>
+            </w:r>
+          </w:p>
+        </w:tc>
+        <w:tc>
+          <w:tcPr>
+            <w:tcW w:w="2383" w:type="dxa"/>
+          </w:tcPr>
+          <w:p>
+            <w:r>
+              <w:t>Either true or false</w:t>
+            </w:r>
+          </w:p>
+        </w:tc>
+        <w:tc>
+          <w:tcPr>
+            <w:tcW w:w="2085" w:type="dxa"/>
+          </w:tcPr>
+          <w:p>
+            <w:r>
+              <w:t>The metronome can either be playing or paused.</w:t>
+            </w:r>
+          </w:p>
+        </w:tc>
+      </w:tr>
+      <w:tr>
+        <w:tc>
+          <w:tcPr>
+            <w:tcW w:w="2327" w:type="dxa"/>
+          </w:tcPr>
+          <w:p/>
+        </w:tc>
+        <w:tc>
+          <w:tcPr>
+            <w:tcW w:w="2221" w:type="dxa"/>
+          </w:tcPr>
+          <w:p/>
+        </w:tc>
+        <w:tc>
+          <w:tcPr>
+            <w:tcW w:w="2383" w:type="dxa"/>
+          </w:tcPr>
+          <w:p/>
+        </w:tc>
+        <w:tc>
+          <w:tcPr>
+            <w:tcW w:w="2085" w:type="dxa"/>
+          </w:tcPr>
+          <w:p/>
+        </w:tc>
+      </w:tr>
+      <w:tr>
+        <w:tc>
+          <w:tcPr>
+            <w:tcW w:w="2327" w:type="dxa"/>
+          </w:tcPr>
+          <w:p/>
+        </w:tc>
+        <w:tc>
+          <w:tcPr>
+            <w:tcW w:w="2221" w:type="dxa"/>
+          </w:tcPr>
+          <w:p/>
+        </w:tc>
+        <w:tc>
+          <w:tcPr>
+            <w:tcW w:w="2383" w:type="dxa"/>
+          </w:tcPr>
+          <w:p/>
+        </w:tc>
+        <w:tc>
+          <w:tcPr>
+            <w:tcW w:w="2085" w:type="dxa"/>
+          </w:tcPr>
+          <w:p/>
+        </w:tc>
+      </w:tr>
+    </w:tbl>
     <w:p/>
     <w:p>
       <w:pPr>
         <w:pStyle w:val="Heading2"/>
       </w:pPr>
       <w:r>
+        <w:lastRenderedPageBreak/>
         <w:t>Testing</w:t>
       </w:r>
     </w:p>
@@ -3619,7 +4098,6 @@
           </w:tcPr>
           <w:p>
             <w:r>
-              <w:lastRenderedPageBreak/>
               <w:t>9</w:t>
             </w:r>
           </w:p>
@@ -3712,12 +4190,14 @@
             <w:r>
               <w:t xml:space="preserve">BPM set to 60. Press </w:t>
             </w:r>
+            <w:proofErr w:type="gramStart"/>
             <w:r>
               <w:t>de</w:t>
             </w:r>
             <w:r>
               <w:t>crease</w:t>
             </w:r>
+            <w:proofErr w:type="gramEnd"/>
           </w:p>
         </w:tc>
         <w:tc>
@@ -3787,12 +4267,14 @@
             <w:r>
               <w:t xml:space="preserve">Press </w:t>
             </w:r>
+            <w:proofErr w:type="gramStart"/>
             <w:r>
               <w:t>de</w:t>
             </w:r>
             <w:r>
               <w:t>crease</w:t>
             </w:r>
+            <w:proofErr w:type="gramEnd"/>
           </w:p>
         </w:tc>
         <w:tc>
@@ -3862,12 +4344,14 @@
             <w:r>
               <w:t xml:space="preserve">Press </w:t>
             </w:r>
+            <w:proofErr w:type="gramStart"/>
             <w:r>
               <w:t>de</w:t>
             </w:r>
             <w:r>
               <w:t>crease</w:t>
             </w:r>
+            <w:proofErr w:type="gramEnd"/>
           </w:p>
         </w:tc>
         <w:tc>
@@ -4030,8 +4514,13 @@
           </w:tcPr>
           <w:p>
             <w:r>
-              <w:t>BPM set to 60. Press start</w:t>
-            </w:r>
+              <w:t xml:space="preserve">BPM set to 60. Press </w:t>
+            </w:r>
+            <w:proofErr w:type="gramStart"/>
+            <w:r>
+              <w:t>start</w:t>
+            </w:r>
+            <w:proofErr w:type="gramEnd"/>
           </w:p>
         </w:tc>
         <w:tc>
@@ -4087,8 +4576,13 @@
           </w:p>
           <w:p>
             <w:r>
-              <w:t>Press start</w:t>
-            </w:r>
+              <w:t xml:space="preserve">Press </w:t>
+            </w:r>
+            <w:proofErr w:type="gramStart"/>
+            <w:r>
+              <w:t>start</w:t>
+            </w:r>
+            <w:proofErr w:type="gramEnd"/>
           </w:p>
         </w:tc>
         <w:tc>
@@ -4144,8 +4638,13 @@
           </w:p>
           <w:p>
             <w:r>
-              <w:t>Press start</w:t>
-            </w:r>
+              <w:t xml:space="preserve">Press </w:t>
+            </w:r>
+            <w:proofErr w:type="gramStart"/>
+            <w:r>
+              <w:t>start</w:t>
+            </w:r>
+            <w:proofErr w:type="gramEnd"/>
           </w:p>
         </w:tc>
         <w:tc>
@@ -4166,6 +4665,7 @@
           </w:tcPr>
           <w:p>
             <w:r>
+              <w:lastRenderedPageBreak/>
               <w:t>15</w:t>
             </w:r>
           </w:p>
@@ -4267,12 +4767,317 @@
     <w:p/>
     <w:p>
       <w:pPr>
+        <w:pStyle w:val="Heading2"/>
+      </w:pPr>
+      <w:r>
+        <w:t>Post development testing</w:t>
+      </w:r>
+    </w:p>
+    <w:p>
+      <w:pPr>
+        <w:rPr>
+          <w:rStyle w:val="PageNumber"/>
+        </w:rPr>
+      </w:pPr>
+      <w:r>
+        <w:rPr>
+          <w:rStyle w:val="PageNumber"/>
+        </w:rPr>
+        <w:t>Here are some questions to give my stakeholders after I’ve finished developing the solution:</w:t>
+      </w:r>
+    </w:p>
+    <w:p>
+      <w:pPr>
+        <w:rPr>
+          <w:rStyle w:val="PageNumber"/>
+        </w:rPr>
+      </w:pPr>
+      <w:r>
+        <w:rPr>
+          <w:rStyle w:val="PageNumber"/>
+        </w:rPr>
+        <w:t>Functionality</w:t>
+      </w:r>
+    </w:p>
+    <w:p>
+      <w:pPr>
+        <w:rPr>
+          <w:rStyle w:val="PageNumber"/>
+        </w:rPr>
+      </w:pPr>
+      <w:r>
+        <w:rPr>
+          <w:rStyle w:val="PageNumber"/>
+        </w:rPr>
+        <w:t xml:space="preserve">What did you want the program to do? What did you click on (exactly, in what order)? What happened? Did the program do everything you wanted it to do? Were there any features that you wished were there but weren’t? </w:t>
+      </w:r>
+    </w:p>
+    <w:p>
+      <w:pPr>
+        <w:rPr>
+          <w:rStyle w:val="PageNumber"/>
+        </w:rPr>
+      </w:pPr>
+      <w:r>
+        <w:rPr>
+          <w:rStyle w:val="PageNumber"/>
+        </w:rPr>
+        <w:t>Robustness</w:t>
+      </w:r>
+    </w:p>
+    <w:p>
+      <w:pPr>
+        <w:rPr>
+          <w:rStyle w:val="PageNumber"/>
+        </w:rPr>
+      </w:pPr>
+      <w:r>
+        <w:rPr>
+          <w:rStyle w:val="PageNumber"/>
+        </w:rPr>
+        <w:t>Did the program crash? If so, when (what did you do immediately before? What were you trying to do?)</w:t>
+      </w:r>
+    </w:p>
+    <w:p>
+      <w:pPr>
+        <w:rPr>
+          <w:rStyle w:val="PageNumber"/>
+        </w:rPr>
+      </w:pPr>
+    </w:p>
+    <w:p>
+      <w:pPr>
+        <w:rPr>
+          <w:rStyle w:val="PageNumber"/>
+        </w:rPr>
+      </w:pPr>
+      <w:r>
+        <w:rPr>
+          <w:rStyle w:val="PageNumber"/>
+        </w:rPr>
+        <w:t>Usability</w:t>
+      </w:r>
+    </w:p>
+    <w:p/>
+    <w:p>
+      <w:pPr>
         <w:pStyle w:val="Heading1"/>
       </w:pPr>
       <w:r>
         <w:t>Implementation</w:t>
       </w:r>
       <w:bookmarkEnd w:id="7"/>
+    </w:p>
+    <w:p>
+      <w:r>
+        <w:t>The first thing I need to do is get a simple UI with all of the buttons so that the stakeholder can see what the final metronome will look like</w:t>
+      </w:r>
+    </w:p>
+    <w:tbl>
+      <w:tblPr>
+        <w:tblStyle w:val="TableGrid"/>
+        <w:tblW w:w="0" w:type="auto"/>
+        <w:tblLook w:val="04A0" w:firstRow="1" w:lastRow="0" w:firstColumn="1" w:lastColumn="0" w:noHBand="0" w:noVBand="1"/>
+      </w:tblPr>
+      <w:tblGrid>
+        <w:gridCol w:w="1495"/>
+        <w:gridCol w:w="1618"/>
+        <w:gridCol w:w="1484"/>
+        <w:gridCol w:w="1618"/>
+        <w:gridCol w:w="1562"/>
+        <w:gridCol w:w="1239"/>
+      </w:tblGrid>
+      <w:tr>
+        <w:tc>
+          <w:tcPr>
+            <w:tcW w:w="1495" w:type="dxa"/>
+          </w:tcPr>
+          <w:p>
+            <w:pPr>
+              <w:rPr>
+                <w:b/>
+                <w:bCs/>
+              </w:rPr>
+            </w:pPr>
+            <w:r>
+              <w:rPr>
+                <w:b/>
+                <w:bCs/>
+              </w:rPr>
+              <w:t>Test number</w:t>
+            </w:r>
+          </w:p>
+        </w:tc>
+        <w:tc>
+          <w:tcPr>
+            <w:tcW w:w="1618" w:type="dxa"/>
+          </w:tcPr>
+          <w:p>
+            <w:pPr>
+              <w:rPr>
+                <w:b/>
+                <w:bCs/>
+              </w:rPr>
+            </w:pPr>
+            <w:r>
+              <w:rPr>
+                <w:b/>
+                <w:bCs/>
+              </w:rPr>
+              <w:t>Description</w:t>
+            </w:r>
+          </w:p>
+        </w:tc>
+        <w:tc>
+          <w:tcPr>
+            <w:tcW w:w="1484" w:type="dxa"/>
+          </w:tcPr>
+          <w:p>
+            <w:pPr>
+              <w:rPr>
+                <w:b/>
+                <w:bCs/>
+              </w:rPr>
+            </w:pPr>
+            <w:r>
+              <w:rPr>
+                <w:b/>
+                <w:bCs/>
+              </w:rPr>
+              <w:t>Success Criteria</w:t>
+            </w:r>
+          </w:p>
+        </w:tc>
+        <w:tc>
+          <w:tcPr>
+            <w:tcW w:w="1618" w:type="dxa"/>
+          </w:tcPr>
+          <w:p>
+            <w:pPr>
+              <w:rPr>
+                <w:b/>
+                <w:bCs/>
+              </w:rPr>
+            </w:pPr>
+            <w:r>
+              <w:rPr>
+                <w:b/>
+                <w:bCs/>
+              </w:rPr>
+              <w:t>Test data</w:t>
+            </w:r>
+          </w:p>
+        </w:tc>
+        <w:tc>
+          <w:tcPr>
+            <w:tcW w:w="1562" w:type="dxa"/>
+          </w:tcPr>
+          <w:p>
+            <w:pPr>
+              <w:rPr>
+                <w:b/>
+                <w:bCs/>
+              </w:rPr>
+            </w:pPr>
+            <w:r>
+              <w:rPr>
+                <w:b/>
+                <w:bCs/>
+              </w:rPr>
+              <w:t>Expected result</w:t>
+            </w:r>
+          </w:p>
+        </w:tc>
+        <w:tc>
+          <w:tcPr>
+            <w:tcW w:w="1239" w:type="dxa"/>
+          </w:tcPr>
+          <w:p>
+            <w:pPr>
+              <w:rPr>
+                <w:b/>
+                <w:bCs/>
+              </w:rPr>
+            </w:pPr>
+            <w:r>
+              <w:rPr>
+                <w:b/>
+                <w:bCs/>
+              </w:rPr>
+              <w:t>Actual result</w:t>
+            </w:r>
+          </w:p>
+        </w:tc>
+      </w:tr>
+      <w:tr>
+        <w:tc>
+          <w:tcPr>
+            <w:tcW w:w="1495" w:type="dxa"/>
+          </w:tcPr>
+          <w:p>
+            <w:r>
+              <w:t>1</w:t>
+            </w:r>
+          </w:p>
+        </w:tc>
+        <w:tc>
+          <w:tcPr>
+            <w:tcW w:w="1618" w:type="dxa"/>
+          </w:tcPr>
+          <w:p>
+            <w:r>
+              <w:t>Basic web page</w:t>
+            </w:r>
+          </w:p>
+        </w:tc>
+        <w:tc>
+          <w:tcPr>
+            <w:tcW w:w="1484" w:type="dxa"/>
+          </w:tcPr>
+          <w:p>
+            <w:r>
+              <w:t>1</w:t>
+            </w:r>
+          </w:p>
+        </w:tc>
+        <w:tc>
+          <w:tcPr>
+            <w:tcW w:w="1618" w:type="dxa"/>
+          </w:tcPr>
+          <w:p>
+            <w:r>
+              <w:t>Page load</w:t>
+            </w:r>
+          </w:p>
+        </w:tc>
+        <w:tc>
+          <w:tcPr>
+            <w:tcW w:w="1562" w:type="dxa"/>
+          </w:tcPr>
+          <w:p>
+            <w:r>
+              <w:t>A web page with a title and text box to enter the BPM score and two buttons to increase / decrease the BPM score displays in chrome</w:t>
+            </w:r>
+          </w:p>
+        </w:tc>
+        <w:tc>
+          <w:tcPr>
+            <w:tcW w:w="1239" w:type="dxa"/>
+          </w:tcPr>
+          <w:p>
+            <w:r>
+              <w:t>Pass</w:t>
+            </w:r>
+          </w:p>
+        </w:tc>
+      </w:tr>
+    </w:tbl>
+    <w:p>
+      <w:pPr>
+        <w:rPr>
+          <w:noProof/>
+        </w:rPr>
+      </w:pPr>
     </w:p>
     <w:p>
       <w:pPr>
@@ -4284,7 +5089,82 @@
         <w:rPr>
           <w:noProof/>
         </w:rPr>
-        <w:t>Lorem ipsum dolor sit amet, consectetuer adipiscing elit. Maecenas porttitor congue massa. Fusce posuere, magna sed pulvinar ultricies, purus lectus malesuada libero, sit amet commodo magna eros quis urna.</w:t>
+        <w:lastRenderedPageBreak/>
+        <w:drawing>
+          <wp:inline distT="0" distB="0" distL="0" distR="0" wp14:anchorId="7962FEC3" wp14:editId="33B0BBF3">
+            <wp:extent cx="5731510" cy="2834005"/>
+            <wp:effectExtent l="0" t="0" r="2540" b="4445"/>
+            <wp:docPr id="17" name="Picture 17"/>
+            <wp:cNvGraphicFramePr>
+              <a:graphicFrameLocks xmlns:a="http://schemas.openxmlformats.org/drawingml/2006/main" noChangeAspect="1"/>
+            </wp:cNvGraphicFramePr>
+            <a:graphic xmlns:a="http://schemas.openxmlformats.org/drawingml/2006/main">
+              <a:graphicData uri="http://schemas.openxmlformats.org/drawingml/2006/picture">
+                <pic:pic xmlns:pic="http://schemas.openxmlformats.org/drawingml/2006/picture">
+                  <pic:nvPicPr>
+                    <pic:cNvPr id="1" name=""/>
+                    <pic:cNvPicPr/>
+                  </pic:nvPicPr>
+                  <pic:blipFill>
+                    <a:blip r:embed="rId16"/>
+                    <a:stretch>
+                      <a:fillRect/>
+                    </a:stretch>
+                  </pic:blipFill>
+                  <pic:spPr>
+                    <a:xfrm>
+                      <a:off x="0" y="0"/>
+                      <a:ext cx="5731510" cy="2834005"/>
+                    </a:xfrm>
+                    <a:prstGeom prst="rect">
+                      <a:avLst/>
+                    </a:prstGeom>
+                  </pic:spPr>
+                </pic:pic>
+              </a:graphicData>
+            </a:graphic>
+          </wp:inline>
+        </w:drawing>
+      </w:r>
+      <w:r>
+        <w:rPr>
+          <w:noProof/>
+        </w:rPr>
+        <w:drawing>
+          <wp:inline distT="0" distB="0" distL="0" distR="0" wp14:anchorId="4C114C8C" wp14:editId="4EB276EB">
+            <wp:extent cx="2572109" cy="733527"/>
+            <wp:effectExtent l="0" t="0" r="0" b="9525"/>
+            <wp:docPr id="18" name="Picture 18"/>
+            <wp:cNvGraphicFramePr>
+              <a:graphicFrameLocks xmlns:a="http://schemas.openxmlformats.org/drawingml/2006/main" noChangeAspect="1"/>
+            </wp:cNvGraphicFramePr>
+            <a:graphic xmlns:a="http://schemas.openxmlformats.org/drawingml/2006/main">
+              <a:graphicData uri="http://schemas.openxmlformats.org/drawingml/2006/picture">
+                <pic:pic xmlns:pic="http://schemas.openxmlformats.org/drawingml/2006/picture">
+                  <pic:nvPicPr>
+                    <pic:cNvPr id="1" name=""/>
+                    <pic:cNvPicPr/>
+                  </pic:nvPicPr>
+                  <pic:blipFill>
+                    <a:blip r:embed="rId17"/>
+                    <a:stretch>
+                      <a:fillRect/>
+                    </a:stretch>
+                  </pic:blipFill>
+                  <pic:spPr>
+                    <a:xfrm>
+                      <a:off x="0" y="0"/>
+                      <a:ext cx="2572109" cy="733527"/>
+                    </a:xfrm>
+                    <a:prstGeom prst="rect">
+                      <a:avLst/>
+                    </a:prstGeom>
+                  </pic:spPr>
+                </pic:pic>
+              </a:graphicData>
+            </a:graphic>
+          </wp:inline>
+        </w:drawing>
       </w:r>
     </w:p>
     <w:p>
@@ -4297,7 +5177,7 @@
         <w:rPr>
           <w:noProof/>
         </w:rPr>
-        <w:t>Nunc viverra imperdiet enim. Fusce est. Vivamus a tellus.</w:t>
+        <w:t>Lorem ipsum dolor sit amet, consectetuer adipiscing elit. Maecenas porttitor congue massa. Fusce posuere, magna sed pulvinar ultricies, purus lectus malesuada libero, sit amet commodo magna eros quis urna.</w:t>
       </w:r>
     </w:p>
     <w:p>
@@ -4310,7 +5190,7 @@
         <w:rPr>
           <w:noProof/>
         </w:rPr>
-        <w:t>Pellentesque habitant morbi tristique senectus et netus et malesuada fames ac turpis egestas. Proin pharetra nonummy pede. Mauris et orci.</w:t>
+        <w:t>Nunc viverra imperdiet enim. Fusce est. Vivamus a tellus.</w:t>
       </w:r>
     </w:p>
     <w:p>
@@ -4323,6 +5203,19 @@
         <w:rPr>
           <w:noProof/>
         </w:rPr>
+        <w:t>Pellentesque habitant morbi tristique senectus et netus et malesuada fames ac turpis egestas. Proin pharetra nonummy pede. Mauris et orci.</w:t>
+      </w:r>
+    </w:p>
+    <w:p>
+      <w:pPr>
+        <w:rPr>
+          <w:noProof/>
+        </w:rPr>
+      </w:pPr>
+      <w:r>
+        <w:rPr>
+          <w:noProof/>
+        </w:rPr>
         <w:t>Aenean nec lorem. In porttitor. Donec laoreet nonummy augue.</w:t>
       </w:r>
     </w:p>
@@ -4340,7 +5233,6 @@
       </w:pPr>
       <w:bookmarkStart w:id="8" w:name="_Toc123908375"/>
       <w:r>
-        <w:lastRenderedPageBreak/>
         <w:t>Testing</w:t>
       </w:r>
       <w:bookmarkEnd w:id="8"/>
@@ -4411,6 +5303,7 @@
       </w:pPr>
       <w:bookmarkStart w:id="9" w:name="_Toc123908376"/>
       <w:r>
+        <w:lastRenderedPageBreak/>
         <w:t>Installation</w:t>
       </w:r>
       <w:bookmarkEnd w:id="9"/>
@@ -4591,7 +5484,6 @@
         <w:rPr>
           <w:noProof/>
         </w:rPr>
-        <w:lastRenderedPageBreak/>
         <w:t>Pellentesque habitant morbi tristique senectus et netus et malesuada fames ac turpis egestas. Proin pharetra nonummy pede. Mauris et orci.</w:t>
       </w:r>
     </w:p>
@@ -5026,6 +5918,7 @@
   <w:style w:type="paragraph" w:default="1" w:styleId="Normal">
     <w:name w:val="Normal"/>
     <w:qFormat/>
+    <w:rsid w:val="00F4328F"/>
   </w:style>
   <w:style w:type="paragraph" w:styleId="Heading1">
     <w:name w:val="heading 1"/>

</xml_diff>

<commit_message>
Test #3 started validation for BPM
</commit_message>
<xml_diff>
--- a/Documentation.docx
+++ b/Documentation.docx
@@ -2139,7 +2139,7 @@
           </mc:Choice>
           <mc:Fallback>
             <w:pict>
-              <v:oval w14:anchorId="3EF713F2" id="Oval 8" o:spid="_x0000_s1027" style="position:absolute;margin-left:87.35pt;margin-top:12.35pt;width:55.35pt;height:46.2pt;z-index:251664384;visibility:visible;mso-wrap-style:square;mso-wrap-distance-left:9pt;mso-wrap-distance-top:0;mso-wrap-distance-right:9pt;mso-wrap-distance-bottom:0;mso-position-horizontal:absolute;mso-position-horizontal-relative:text;mso-position-vertical:absolute;mso-position-vertical-relative:text;v-text-anchor:middle" o:gfxdata="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" fillcolor="red" strokecolor="#1f3763 [1604]" strokeweight="1pt">
+              <v:oval w14:anchorId="3EF713F2" id="Oval 8" o:spid="_x0000_s1027" style="position:absolute;margin-left:87.35pt;margin-top:12.35pt;width:55.35pt;height:46.2pt;z-index:251664384;visibility:visible;mso-wrap-style:square;mso-wrap-distance-left:9pt;mso-wrap-distance-top:0;mso-wrap-distance-right:9pt;mso-wrap-distance-bottom:0;mso-position-horizontal:absolute;mso-position-horizontal-relative:text;mso-position-vertical:absolute;mso-position-vertical-relative:text;v-text-anchor:middle" o:gfxdata="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" fillcolor="red" strokecolor="#1f3763 [1604]" strokeweight="1pt">
                 <v:stroke joinstyle="miter"/>
                 <v:textbox>
                   <w:txbxContent>
@@ -2252,7 +2252,7 @@
           </mc:Choice>
           <mc:Fallback>
             <w:pict>
-              <v:oval w14:anchorId="6BD32A2E" id="Oval 7" o:spid="_x0000_s1028" style="position:absolute;margin-left:352.5pt;margin-top:12.35pt;width:55.35pt;height:46.2pt;z-index:251662336;visibility:visible;mso-wrap-style:square;mso-wrap-distance-left:9pt;mso-wrap-distance-top:0;mso-wrap-distance-right:9pt;mso-wrap-distance-bottom:0;mso-position-horizontal:absolute;mso-position-horizontal-relative:text;mso-position-vertical:absolute;mso-position-vertical-relative:text;v-text-anchor:middle" o:gfxdata="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" fillcolor="#00b050" strokecolor="#1f3763 [1604]" strokeweight="1pt">
+              <v:oval w14:anchorId="6BD32A2E" id="Oval 7" o:spid="_x0000_s1028" style="position:absolute;margin-left:352.5pt;margin-top:12.35pt;width:55.35pt;height:46.2pt;z-index:251662336;visibility:visible;mso-wrap-style:square;mso-wrap-distance-left:9pt;mso-wrap-distance-top:0;mso-wrap-distance-right:9pt;mso-wrap-distance-bottom:0;mso-position-horizontal:absolute;mso-position-horizontal-relative:text;mso-position-vertical:absolute;mso-position-vertical-relative:text;v-text-anchor:middle" o:gfxdata="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" fillcolor="#00b050" strokecolor="#1f3763 [1604]" strokeweight="1pt">
                 <v:stroke joinstyle="miter"/>
                 <v:textbox>
                   <w:txbxContent>
@@ -3711,13 +3711,7 @@
           </w:tcPr>
           <w:p>
             <w:r>
-              <w:t xml:space="preserve">A web page with a title and text box to enter the BPM score </w:t>
-            </w:r>
-            <w:r>
-              <w:t xml:space="preserve">and two buttons to increase / decrease the BPM score </w:t>
-            </w:r>
-            <w:r>
-              <w:t>displays in chrome</w:t>
+              <w:t>A web page with a title and text box to enter the BPM score and two buttons to increase / decrease the BPM score displays in chrome</w:t>
             </w:r>
           </w:p>
         </w:tc>
@@ -4165,10 +4159,7 @@
           </w:tcPr>
           <w:p>
             <w:r>
-              <w:t>Decrease</w:t>
-            </w:r>
-            <w:r>
-              <w:t xml:space="preserve"> BPM</w:t>
+              <w:t>Decrease BPM</w:t>
             </w:r>
           </w:p>
         </w:tc>
@@ -4192,10 +4183,7 @@
             </w:r>
             <w:proofErr w:type="gramStart"/>
             <w:r>
-              <w:t>de</w:t>
-            </w:r>
-            <w:r>
-              <w:t>crease</w:t>
+              <w:t>decrease</w:t>
             </w:r>
             <w:proofErr w:type="gramEnd"/>
           </w:p>
@@ -4257,10 +4245,7 @@
           </w:tcPr>
           <w:p>
             <w:r>
-              <w:t xml:space="preserve">BPM set to </w:t>
-            </w:r>
-            <w:r>
-              <w:t>50</w:t>
+              <w:t>BPM set to 50</w:t>
             </w:r>
           </w:p>
           <w:p>
@@ -4269,10 +4254,7 @@
             </w:r>
             <w:proofErr w:type="gramStart"/>
             <w:r>
-              <w:t>de</w:t>
-            </w:r>
-            <w:r>
-              <w:t>crease</w:t>
+              <w:t>decrease</w:t>
             </w:r>
             <w:proofErr w:type="gramEnd"/>
           </w:p>
@@ -4346,10 +4328,7 @@
             </w:r>
             <w:proofErr w:type="gramStart"/>
             <w:r>
-              <w:t>de</w:t>
-            </w:r>
-            <w:r>
-              <w:t>crease</w:t>
+              <w:t>decrease</w:t>
             </w:r>
             <w:proofErr w:type="gramEnd"/>
           </w:p>
@@ -5155,6 +5134,694 @@
                     <a:xfrm>
                       <a:off x="0" y="0"/>
                       <a:ext cx="2572109" cy="733527"/>
+                    </a:xfrm>
+                    <a:prstGeom prst="rect">
+                      <a:avLst/>
+                    </a:prstGeom>
+                  </pic:spPr>
+                </pic:pic>
+              </a:graphicData>
+            </a:graphic>
+          </wp:inline>
+        </w:drawing>
+      </w:r>
+    </w:p>
+    <w:p>
+      <w:pPr>
+        <w:rPr>
+          <w:noProof/>
+        </w:rPr>
+      </w:pPr>
+    </w:p>
+    <w:tbl>
+      <w:tblPr>
+        <w:tblStyle w:val="TableGrid"/>
+        <w:tblW w:w="0" w:type="auto"/>
+        <w:tblLook w:val="04A0" w:firstRow="1" w:lastRow="0" w:firstColumn="1" w:lastColumn="0" w:noHBand="0" w:noVBand="1"/>
+      </w:tblPr>
+      <w:tblGrid>
+        <w:gridCol w:w="1495"/>
+        <w:gridCol w:w="1618"/>
+        <w:gridCol w:w="1484"/>
+        <w:gridCol w:w="1618"/>
+        <w:gridCol w:w="1562"/>
+        <w:gridCol w:w="1239"/>
+      </w:tblGrid>
+      <w:tr>
+        <w:tc>
+          <w:tcPr>
+            <w:tcW w:w="1495" w:type="dxa"/>
+          </w:tcPr>
+          <w:p>
+            <w:pPr>
+              <w:rPr>
+                <w:b/>
+                <w:bCs/>
+              </w:rPr>
+            </w:pPr>
+            <w:r>
+              <w:rPr>
+                <w:b/>
+                <w:bCs/>
+              </w:rPr>
+              <w:t>Test number</w:t>
+            </w:r>
+          </w:p>
+        </w:tc>
+        <w:tc>
+          <w:tcPr>
+            <w:tcW w:w="1618" w:type="dxa"/>
+          </w:tcPr>
+          <w:p>
+            <w:pPr>
+              <w:rPr>
+                <w:b/>
+                <w:bCs/>
+              </w:rPr>
+            </w:pPr>
+            <w:r>
+              <w:rPr>
+                <w:b/>
+                <w:bCs/>
+              </w:rPr>
+              <w:t>Description</w:t>
+            </w:r>
+          </w:p>
+        </w:tc>
+        <w:tc>
+          <w:tcPr>
+            <w:tcW w:w="1484" w:type="dxa"/>
+          </w:tcPr>
+          <w:p>
+            <w:pPr>
+              <w:rPr>
+                <w:b/>
+                <w:bCs/>
+              </w:rPr>
+            </w:pPr>
+            <w:r>
+              <w:rPr>
+                <w:b/>
+                <w:bCs/>
+              </w:rPr>
+              <w:t>Success Criteria</w:t>
+            </w:r>
+          </w:p>
+        </w:tc>
+        <w:tc>
+          <w:tcPr>
+            <w:tcW w:w="1618" w:type="dxa"/>
+          </w:tcPr>
+          <w:p>
+            <w:pPr>
+              <w:rPr>
+                <w:b/>
+                <w:bCs/>
+              </w:rPr>
+            </w:pPr>
+            <w:r>
+              <w:rPr>
+                <w:b/>
+                <w:bCs/>
+              </w:rPr>
+              <w:t>Test data</w:t>
+            </w:r>
+          </w:p>
+        </w:tc>
+        <w:tc>
+          <w:tcPr>
+            <w:tcW w:w="1562" w:type="dxa"/>
+          </w:tcPr>
+          <w:p>
+            <w:pPr>
+              <w:rPr>
+                <w:b/>
+                <w:bCs/>
+              </w:rPr>
+            </w:pPr>
+            <w:r>
+              <w:rPr>
+                <w:b/>
+                <w:bCs/>
+              </w:rPr>
+              <w:t>Expected result</w:t>
+            </w:r>
+          </w:p>
+        </w:tc>
+        <w:tc>
+          <w:tcPr>
+            <w:tcW w:w="1239" w:type="dxa"/>
+          </w:tcPr>
+          <w:p>
+            <w:pPr>
+              <w:rPr>
+                <w:b/>
+                <w:bCs/>
+              </w:rPr>
+            </w:pPr>
+            <w:r>
+              <w:rPr>
+                <w:b/>
+                <w:bCs/>
+              </w:rPr>
+              <w:t>Actual result</w:t>
+            </w:r>
+          </w:p>
+        </w:tc>
+      </w:tr>
+      <w:tr>
+        <w:tc>
+          <w:tcPr>
+            <w:tcW w:w="1495" w:type="dxa"/>
+          </w:tcPr>
+          <w:p>
+            <w:pPr>
+              <w:rPr>
+                <w:b/>
+                <w:bCs/>
+              </w:rPr>
+            </w:pPr>
+            <w:r>
+              <w:t>2</w:t>
+            </w:r>
+          </w:p>
+        </w:tc>
+        <w:tc>
+          <w:tcPr>
+            <w:tcW w:w="1618" w:type="dxa"/>
+          </w:tcPr>
+          <w:p>
+            <w:pPr>
+              <w:rPr>
+                <w:b/>
+                <w:bCs/>
+              </w:rPr>
+            </w:pPr>
+            <w:r>
+              <w:t>BPM</w:t>
+            </w:r>
+          </w:p>
+        </w:tc>
+        <w:tc>
+          <w:tcPr>
+            <w:tcW w:w="1484" w:type="dxa"/>
+          </w:tcPr>
+          <w:p>
+            <w:pPr>
+              <w:rPr>
+                <w:b/>
+                <w:bCs/>
+              </w:rPr>
+            </w:pPr>
+            <w:r>
+              <w:t>2</w:t>
+            </w:r>
+          </w:p>
+        </w:tc>
+        <w:tc>
+          <w:tcPr>
+            <w:tcW w:w="1618" w:type="dxa"/>
+          </w:tcPr>
+          <w:p>
+            <w:pPr>
+              <w:rPr>
+                <w:b/>
+                <w:bCs/>
+              </w:rPr>
+            </w:pPr>
+            <w:r>
+              <w:t>120</w:t>
+            </w:r>
+          </w:p>
+        </w:tc>
+        <w:tc>
+          <w:tcPr>
+            <w:tcW w:w="1562" w:type="dxa"/>
+          </w:tcPr>
+          <w:p>
+            <w:pPr>
+              <w:rPr>
+                <w:b/>
+                <w:bCs/>
+              </w:rPr>
+            </w:pPr>
+            <w:r>
+              <w:t>Valid data accepted</w:t>
+            </w:r>
+          </w:p>
+        </w:tc>
+        <w:tc>
+          <w:tcPr>
+            <w:tcW w:w="1239" w:type="dxa"/>
+          </w:tcPr>
+          <w:p>
+            <w:pPr>
+              <w:rPr>
+                <w:b/>
+                <w:bCs/>
+              </w:rPr>
+            </w:pPr>
+            <w:r>
+              <w:rPr>
+                <w:b/>
+                <w:bCs/>
+              </w:rPr>
+              <w:t>120 allowed</w:t>
+            </w:r>
+          </w:p>
+        </w:tc>
+      </w:tr>
+    </w:tbl>
+    <w:p>
+      <w:pPr>
+        <w:rPr>
+          <w:noProof/>
+        </w:rPr>
+      </w:pPr>
+      <w:r>
+        <w:rPr>
+          <w:noProof/>
+        </w:rPr>
+        <w:drawing>
+          <wp:inline distT="0" distB="0" distL="0" distR="0" wp14:anchorId="3DC902EB" wp14:editId="5E0F05B8">
+            <wp:extent cx="5731510" cy="3061335"/>
+            <wp:effectExtent l="0" t="0" r="2540" b="5715"/>
+            <wp:docPr id="19" name="Picture 19"/>
+            <wp:cNvGraphicFramePr>
+              <a:graphicFrameLocks xmlns:a="http://schemas.openxmlformats.org/drawingml/2006/main" noChangeAspect="1"/>
+            </wp:cNvGraphicFramePr>
+            <a:graphic xmlns:a="http://schemas.openxmlformats.org/drawingml/2006/main">
+              <a:graphicData uri="http://schemas.openxmlformats.org/drawingml/2006/picture">
+                <pic:pic xmlns:pic="http://schemas.openxmlformats.org/drawingml/2006/picture">
+                  <pic:nvPicPr>
+                    <pic:cNvPr id="1" name=""/>
+                    <pic:cNvPicPr/>
+                  </pic:nvPicPr>
+                  <pic:blipFill>
+                    <a:blip r:embed="rId18"/>
+                    <a:stretch>
+                      <a:fillRect/>
+                    </a:stretch>
+                  </pic:blipFill>
+                  <pic:spPr>
+                    <a:xfrm>
+                      <a:off x="0" y="0"/>
+                      <a:ext cx="5731510" cy="3061335"/>
+                    </a:xfrm>
+                    <a:prstGeom prst="rect">
+                      <a:avLst/>
+                    </a:prstGeom>
+                  </pic:spPr>
+                </pic:pic>
+              </a:graphicData>
+            </a:graphic>
+          </wp:inline>
+        </w:drawing>
+      </w:r>
+    </w:p>
+    <w:p>
+      <w:pPr>
+        <w:rPr>
+          <w:noProof/>
+        </w:rPr>
+      </w:pPr>
+      <w:r>
+        <w:rPr>
+          <w:noProof/>
+        </w:rPr>
+        <w:t>HTML:</w:t>
+      </w:r>
+    </w:p>
+    <w:p>
+      <w:pPr>
+        <w:rPr>
+          <w:noProof/>
+        </w:rPr>
+      </w:pPr>
+      <w:r>
+        <w:rPr>
+          <w:noProof/>
+        </w:rPr>
+        <w:lastRenderedPageBreak/>
+        <w:drawing>
+          <wp:inline distT="0" distB="0" distL="0" distR="0" wp14:anchorId="119C4829" wp14:editId="15E06C8E">
+            <wp:extent cx="5731510" cy="2712085"/>
+            <wp:effectExtent l="0" t="0" r="2540" b="0"/>
+            <wp:docPr id="20" name="Picture 20"/>
+            <wp:cNvGraphicFramePr>
+              <a:graphicFrameLocks xmlns:a="http://schemas.openxmlformats.org/drawingml/2006/main" noChangeAspect="1"/>
+            </wp:cNvGraphicFramePr>
+            <a:graphic xmlns:a="http://schemas.openxmlformats.org/drawingml/2006/main">
+              <a:graphicData uri="http://schemas.openxmlformats.org/drawingml/2006/picture">
+                <pic:pic xmlns:pic="http://schemas.openxmlformats.org/drawingml/2006/picture">
+                  <pic:nvPicPr>
+                    <pic:cNvPr id="1" name=""/>
+                    <pic:cNvPicPr/>
+                  </pic:nvPicPr>
+                  <pic:blipFill>
+                    <a:blip r:embed="rId19"/>
+                    <a:stretch>
+                      <a:fillRect/>
+                    </a:stretch>
+                  </pic:blipFill>
+                  <pic:spPr>
+                    <a:xfrm>
+                      <a:off x="0" y="0"/>
+                      <a:ext cx="5731510" cy="2712085"/>
+                    </a:xfrm>
+                    <a:prstGeom prst="rect">
+                      <a:avLst/>
+                    </a:prstGeom>
+                  </pic:spPr>
+                </pic:pic>
+              </a:graphicData>
+            </a:graphic>
+          </wp:inline>
+        </w:drawing>
+      </w:r>
+    </w:p>
+    <w:tbl>
+      <w:tblPr>
+        <w:tblStyle w:val="TableGrid"/>
+        <w:tblW w:w="0" w:type="auto"/>
+        <w:tblLook w:val="04A0" w:firstRow="1" w:lastRow="0" w:firstColumn="1" w:lastColumn="0" w:noHBand="0" w:noVBand="1"/>
+      </w:tblPr>
+      <w:tblGrid>
+        <w:gridCol w:w="1495"/>
+        <w:gridCol w:w="1618"/>
+        <w:gridCol w:w="1484"/>
+        <w:gridCol w:w="1618"/>
+        <w:gridCol w:w="1562"/>
+        <w:gridCol w:w="1239"/>
+      </w:tblGrid>
+      <w:tr>
+        <w:tc>
+          <w:tcPr>
+            <w:tcW w:w="1495" w:type="dxa"/>
+          </w:tcPr>
+          <w:p>
+            <w:pPr>
+              <w:rPr>
+                <w:b/>
+                <w:bCs/>
+              </w:rPr>
+            </w:pPr>
+            <w:r>
+              <w:rPr>
+                <w:b/>
+                <w:bCs/>
+              </w:rPr>
+              <w:t>Test number</w:t>
+            </w:r>
+          </w:p>
+        </w:tc>
+        <w:tc>
+          <w:tcPr>
+            <w:tcW w:w="1618" w:type="dxa"/>
+          </w:tcPr>
+          <w:p>
+            <w:pPr>
+              <w:rPr>
+                <w:b/>
+                <w:bCs/>
+              </w:rPr>
+            </w:pPr>
+            <w:r>
+              <w:rPr>
+                <w:b/>
+                <w:bCs/>
+              </w:rPr>
+              <w:t>Description</w:t>
+            </w:r>
+          </w:p>
+        </w:tc>
+        <w:tc>
+          <w:tcPr>
+            <w:tcW w:w="1484" w:type="dxa"/>
+          </w:tcPr>
+          <w:p>
+            <w:pPr>
+              <w:rPr>
+                <w:b/>
+                <w:bCs/>
+              </w:rPr>
+            </w:pPr>
+            <w:r>
+              <w:rPr>
+                <w:b/>
+                <w:bCs/>
+              </w:rPr>
+              <w:t>Success Criteria</w:t>
+            </w:r>
+          </w:p>
+        </w:tc>
+        <w:tc>
+          <w:tcPr>
+            <w:tcW w:w="1618" w:type="dxa"/>
+          </w:tcPr>
+          <w:p>
+            <w:pPr>
+              <w:rPr>
+                <w:b/>
+                <w:bCs/>
+              </w:rPr>
+            </w:pPr>
+            <w:r>
+              <w:rPr>
+                <w:b/>
+                <w:bCs/>
+              </w:rPr>
+              <w:t>Test data</w:t>
+            </w:r>
+          </w:p>
+        </w:tc>
+        <w:tc>
+          <w:tcPr>
+            <w:tcW w:w="1562" w:type="dxa"/>
+          </w:tcPr>
+          <w:p>
+            <w:pPr>
+              <w:rPr>
+                <w:b/>
+                <w:bCs/>
+              </w:rPr>
+            </w:pPr>
+            <w:r>
+              <w:rPr>
+                <w:b/>
+                <w:bCs/>
+              </w:rPr>
+              <w:t>Expected result</w:t>
+            </w:r>
+          </w:p>
+        </w:tc>
+        <w:tc>
+          <w:tcPr>
+            <w:tcW w:w="1239" w:type="dxa"/>
+          </w:tcPr>
+          <w:p>
+            <w:pPr>
+              <w:rPr>
+                <w:b/>
+                <w:bCs/>
+              </w:rPr>
+            </w:pPr>
+            <w:r>
+              <w:rPr>
+                <w:b/>
+                <w:bCs/>
+              </w:rPr>
+              <w:t>Actual result</w:t>
+            </w:r>
+          </w:p>
+        </w:tc>
+      </w:tr>
+      <w:tr>
+        <w:tc>
+          <w:tcPr>
+            <w:tcW w:w="1495" w:type="dxa"/>
+          </w:tcPr>
+          <w:p>
+            <w:pPr>
+              <w:rPr>
+                <w:b/>
+                <w:bCs/>
+              </w:rPr>
+            </w:pPr>
+            <w:r>
+              <w:t>3</w:t>
+            </w:r>
+          </w:p>
+        </w:tc>
+        <w:tc>
+          <w:tcPr>
+            <w:tcW w:w="1618" w:type="dxa"/>
+          </w:tcPr>
+          <w:p>
+            <w:pPr>
+              <w:rPr>
+                <w:b/>
+                <w:bCs/>
+              </w:rPr>
+            </w:pPr>
+            <w:r>
+              <w:t>BPM</w:t>
+            </w:r>
+          </w:p>
+        </w:tc>
+        <w:tc>
+          <w:tcPr>
+            <w:tcW w:w="1484" w:type="dxa"/>
+          </w:tcPr>
+          <w:p>
+            <w:pPr>
+              <w:rPr>
+                <w:b/>
+                <w:bCs/>
+              </w:rPr>
+            </w:pPr>
+            <w:r>
+              <w:t>3</w:t>
+            </w:r>
+          </w:p>
+        </w:tc>
+        <w:tc>
+          <w:tcPr>
+            <w:tcW w:w="1618" w:type="dxa"/>
+          </w:tcPr>
+          <w:p>
+            <w:pPr>
+              <w:rPr>
+                <w:b/>
+                <w:bCs/>
+              </w:rPr>
+            </w:pPr>
+            <w:r>
+              <w:t>“”</w:t>
+            </w:r>
+          </w:p>
+        </w:tc>
+        <w:tc>
+          <w:tcPr>
+            <w:tcW w:w="1562" w:type="dxa"/>
+          </w:tcPr>
+          <w:p>
+            <w:pPr>
+              <w:rPr>
+                <w:b/>
+                <w:bCs/>
+              </w:rPr>
+            </w:pPr>
+            <w:r>
+              <w:t>BPM to be set to 50</w:t>
+            </w:r>
+          </w:p>
+        </w:tc>
+        <w:tc>
+          <w:tcPr>
+            <w:tcW w:w="1239" w:type="dxa"/>
+          </w:tcPr>
+          <w:p>
+            <w:pPr>
+              <w:rPr>
+                <w:b/>
+                <w:bCs/>
+              </w:rPr>
+            </w:pPr>
+            <w:r>
+              <w:rPr>
+                <w:b/>
+                <w:bCs/>
+              </w:rPr>
+              <w:t>BPM set to 50</w:t>
+            </w:r>
+          </w:p>
+        </w:tc>
+      </w:tr>
+    </w:tbl>
+    <w:p>
+      <w:pPr>
+        <w:rPr>
+          <w:noProof/>
+        </w:rPr>
+      </w:pPr>
+      <w:r>
+        <w:rPr>
+          <w:noProof/>
+        </w:rPr>
+        <w:drawing>
+          <wp:inline distT="0" distB="0" distL="0" distR="0" wp14:anchorId="7A9276F8" wp14:editId="62322BA8">
+            <wp:extent cx="5731510" cy="2225675"/>
+            <wp:effectExtent l="0" t="0" r="2540" b="3175"/>
+            <wp:docPr id="21" name="Picture 21"/>
+            <wp:cNvGraphicFramePr>
+              <a:graphicFrameLocks xmlns:a="http://schemas.openxmlformats.org/drawingml/2006/main" noChangeAspect="1"/>
+            </wp:cNvGraphicFramePr>
+            <a:graphic xmlns:a="http://schemas.openxmlformats.org/drawingml/2006/main">
+              <a:graphicData uri="http://schemas.openxmlformats.org/drawingml/2006/picture">
+                <pic:pic xmlns:pic="http://schemas.openxmlformats.org/drawingml/2006/picture">
+                  <pic:nvPicPr>
+                    <pic:cNvPr id="1" name=""/>
+                    <pic:cNvPicPr/>
+                  </pic:nvPicPr>
+                  <pic:blipFill>
+                    <a:blip r:embed="rId20"/>
+                    <a:stretch>
+                      <a:fillRect/>
+                    </a:stretch>
+                  </pic:blipFill>
+                  <pic:spPr>
+                    <a:xfrm>
+                      <a:off x="0" y="0"/>
+                      <a:ext cx="5731510" cy="2225675"/>
+                    </a:xfrm>
+                    <a:prstGeom prst="rect">
+                      <a:avLst/>
+                    </a:prstGeom>
+                  </pic:spPr>
+                </pic:pic>
+              </a:graphicData>
+            </a:graphic>
+          </wp:inline>
+        </w:drawing>
+      </w:r>
+    </w:p>
+    <w:p>
+      <w:pPr>
+        <w:rPr>
+          <w:noProof/>
+        </w:rPr>
+      </w:pPr>
+      <w:r>
+        <w:rPr>
+          <w:noProof/>
+        </w:rPr>
+        <w:lastRenderedPageBreak/>
+        <w:drawing>
+          <wp:inline distT="0" distB="0" distL="0" distR="0" wp14:anchorId="4F7F481F" wp14:editId="53A56289">
+            <wp:extent cx="5731510" cy="4086860"/>
+            <wp:effectExtent l="0" t="0" r="2540" b="8890"/>
+            <wp:docPr id="22" name="Picture 22"/>
+            <wp:cNvGraphicFramePr>
+              <a:graphicFrameLocks xmlns:a="http://schemas.openxmlformats.org/drawingml/2006/main" noChangeAspect="1"/>
+            </wp:cNvGraphicFramePr>
+            <a:graphic xmlns:a="http://schemas.openxmlformats.org/drawingml/2006/main">
+              <a:graphicData uri="http://schemas.openxmlformats.org/drawingml/2006/picture">
+                <pic:pic xmlns:pic="http://schemas.openxmlformats.org/drawingml/2006/picture">
+                  <pic:nvPicPr>
+                    <pic:cNvPr id="1" name=""/>
+                    <pic:cNvPicPr/>
+                  </pic:nvPicPr>
+                  <pic:blipFill>
+                    <a:blip r:embed="rId21"/>
+                    <a:stretch>
+                      <a:fillRect/>
+                    </a:stretch>
+                  </pic:blipFill>
+                  <pic:spPr>
+                    <a:xfrm>
+                      <a:off x="0" y="0"/>
+                      <a:ext cx="5731510" cy="4086860"/>
                     </a:xfrm>
                     <a:prstGeom prst="rect">
                       <a:avLst/>
@@ -5918,7 +6585,7 @@
   <w:style w:type="paragraph" w:default="1" w:styleId="Normal">
     <w:name w:val="Normal"/>
     <w:qFormat/>
-    <w:rsid w:val="00F4328F"/>
+    <w:rsid w:val="00291E04"/>
   </w:style>
   <w:style w:type="paragraph" w:styleId="Heading1">
     <w:name w:val="heading 1"/>

</xml_diff>

<commit_message>
Visual indication closes #2
</commit_message>
<xml_diff>
--- a/Documentation.docx
+++ b/Documentation.docx
@@ -4149,7 +4149,7 @@
           </w:tcPr>
           <w:p>
             <w:r>
-              <w:t>7</w:t>
+              <w:t>10</w:t>
             </w:r>
           </w:p>
         </w:tc>
@@ -4215,7 +4215,7 @@
           </w:tcPr>
           <w:p>
             <w:r>
-              <w:t>8</w:t>
+              <w:t>11</w:t>
             </w:r>
           </w:p>
         </w:tc>
@@ -4283,7 +4283,7 @@
           </w:tcPr>
           <w:p>
             <w:r>
-              <w:t>9</w:t>
+              <w:t>12</w:t>
             </w:r>
           </w:p>
         </w:tc>
@@ -4354,7 +4354,10 @@
           </w:tcPr>
           <w:p>
             <w:r>
-              <w:t>10</w:t>
+              <w:t>1</w:t>
+            </w:r>
+            <w:r>
+              <w:t>3</w:t>
             </w:r>
           </w:p>
         </w:tc>
@@ -4411,7 +4414,10 @@
           </w:tcPr>
           <w:p>
             <w:r>
-              <w:t>11</w:t>
+              <w:t>1</w:t>
+            </w:r>
+            <w:r>
+              <w:t>4</w:t>
             </w:r>
           </w:p>
         </w:tc>
@@ -4463,7 +4469,10 @@
           </w:tcPr>
           <w:p>
             <w:r>
-              <w:t>12</w:t>
+              <w:t>1</w:t>
+            </w:r>
+            <w:r>
+              <w:t>5</w:t>
             </w:r>
           </w:p>
         </w:tc>
@@ -4520,7 +4529,10 @@
           </w:tcPr>
           <w:p>
             <w:r>
-              <w:t>13</w:t>
+              <w:t>1</w:t>
+            </w:r>
+            <w:r>
+              <w:t>6</w:t>
             </w:r>
           </w:p>
         </w:tc>
@@ -4582,7 +4594,10 @@
           </w:tcPr>
           <w:p>
             <w:r>
-              <w:t>14</w:t>
+              <w:t>1</w:t>
+            </w:r>
+            <w:r>
+              <w:t>7</w:t>
             </w:r>
           </w:p>
         </w:tc>
@@ -4645,7 +4660,10 @@
           <w:p>
             <w:r>
               <w:lastRenderedPageBreak/>
-              <w:t>15</w:t>
+              <w:t>1</w:t>
+            </w:r>
+            <w:r>
+              <w:t>8</w:t>
             </w:r>
           </w:p>
         </w:tc>
@@ -4697,7 +4715,41 @@
           </w:tcPr>
           <w:p>
             <w:r>
-              <w:t>16</w:t>
+              <w:t>1</w:t>
+            </w:r>
+            <w:r>
+              <w:t>9</w:t>
+            </w:r>
+            <w:r>
+              <w:rPr>
+                <w:rStyle w:val="PageNumber"/>
+              </w:rPr>
+              <w:fldChar w:fldCharType="begin"/>
+            </w:r>
+            <w:r>
+              <w:rPr>
+                <w:rStyle w:val="PageNumber"/>
+              </w:rPr>
+              <w:instrText xml:space="preserve"> PAGE </w:instrText>
+            </w:r>
+            <w:r>
+              <w:rPr>
+                <w:rStyle w:val="PageNumber"/>
+              </w:rPr>
+              <w:fldChar w:fldCharType="separate"/>
+            </w:r>
+            <w:r>
+              <w:rPr>
+                <w:rStyle w:val="PageNumber"/>
+                <w:noProof/>
+              </w:rPr>
+              <w:t>8</w:t>
+            </w:r>
+            <w:r>
+              <w:rPr>
+                <w:rStyle w:val="PageNumber"/>
+              </w:rPr>
+              <w:fldChar w:fldCharType="end"/>
             </w:r>
           </w:p>
         </w:tc>
@@ -5834,6 +5886,338 @@
         </w:drawing>
       </w:r>
     </w:p>
+    <w:tbl>
+      <w:tblPr>
+        <w:tblStyle w:val="TableGrid"/>
+        <w:tblW w:w="0" w:type="auto"/>
+        <w:tblLook w:val="04A0" w:firstRow="1" w:lastRow="0" w:firstColumn="1" w:lastColumn="0" w:noHBand="0" w:noVBand="1"/>
+      </w:tblPr>
+      <w:tblGrid>
+        <w:gridCol w:w="1518"/>
+        <w:gridCol w:w="1625"/>
+        <w:gridCol w:w="1508"/>
+        <w:gridCol w:w="1526"/>
+        <w:gridCol w:w="1556"/>
+        <w:gridCol w:w="1283"/>
+      </w:tblGrid>
+      <w:tr>
+        <w:tc>
+          <w:tcPr>
+            <w:tcW w:w="1518" w:type="dxa"/>
+          </w:tcPr>
+          <w:p>
+            <w:pPr>
+              <w:rPr>
+                <w:b/>
+                <w:bCs/>
+              </w:rPr>
+            </w:pPr>
+            <w:r>
+              <w:rPr>
+                <w:b/>
+                <w:bCs/>
+              </w:rPr>
+              <w:t>Test number</w:t>
+            </w:r>
+          </w:p>
+        </w:tc>
+        <w:tc>
+          <w:tcPr>
+            <w:tcW w:w="1625" w:type="dxa"/>
+          </w:tcPr>
+          <w:p>
+            <w:pPr>
+              <w:rPr>
+                <w:b/>
+                <w:bCs/>
+              </w:rPr>
+            </w:pPr>
+            <w:r>
+              <w:rPr>
+                <w:b/>
+                <w:bCs/>
+              </w:rPr>
+              <w:t>Description</w:t>
+            </w:r>
+          </w:p>
+        </w:tc>
+        <w:tc>
+          <w:tcPr>
+            <w:tcW w:w="1508" w:type="dxa"/>
+          </w:tcPr>
+          <w:p>
+            <w:pPr>
+              <w:rPr>
+                <w:b/>
+                <w:bCs/>
+              </w:rPr>
+            </w:pPr>
+            <w:r>
+              <w:rPr>
+                <w:b/>
+                <w:bCs/>
+              </w:rPr>
+              <w:t>Success Criteria</w:t>
+            </w:r>
+          </w:p>
+        </w:tc>
+        <w:tc>
+          <w:tcPr>
+            <w:tcW w:w="1526" w:type="dxa"/>
+          </w:tcPr>
+          <w:p>
+            <w:pPr>
+              <w:rPr>
+                <w:b/>
+                <w:bCs/>
+              </w:rPr>
+            </w:pPr>
+            <w:r>
+              <w:rPr>
+                <w:b/>
+                <w:bCs/>
+              </w:rPr>
+              <w:t>Test data</w:t>
+            </w:r>
+          </w:p>
+        </w:tc>
+        <w:tc>
+          <w:tcPr>
+            <w:tcW w:w="1556" w:type="dxa"/>
+          </w:tcPr>
+          <w:p>
+            <w:pPr>
+              <w:rPr>
+                <w:b/>
+                <w:bCs/>
+              </w:rPr>
+            </w:pPr>
+            <w:r>
+              <w:rPr>
+                <w:b/>
+                <w:bCs/>
+              </w:rPr>
+              <w:t>Expected result</w:t>
+            </w:r>
+          </w:p>
+        </w:tc>
+        <w:tc>
+          <w:tcPr>
+            <w:tcW w:w="1283" w:type="dxa"/>
+          </w:tcPr>
+          <w:p>
+            <w:pPr>
+              <w:rPr>
+                <w:b/>
+                <w:bCs/>
+              </w:rPr>
+            </w:pPr>
+            <w:r>
+              <w:rPr>
+                <w:b/>
+                <w:bCs/>
+              </w:rPr>
+              <w:t>Actual result</w:t>
+            </w:r>
+          </w:p>
+        </w:tc>
+      </w:tr>
+      <w:tr>
+        <w:tc>
+          <w:tcPr>
+            <w:tcW w:w="1518" w:type="dxa"/>
+          </w:tcPr>
+          <w:p>
+            <w:r>
+              <w:t>8</w:t>
+            </w:r>
+          </w:p>
+        </w:tc>
+        <w:tc>
+          <w:tcPr>
+            <w:tcW w:w="1625" w:type="dxa"/>
+          </w:tcPr>
+          <w:p>
+            <w:r>
+              <w:t>Increasing BPM</w:t>
+            </w:r>
+          </w:p>
+        </w:tc>
+        <w:tc>
+          <w:tcPr>
+            <w:tcW w:w="1508" w:type="dxa"/>
+          </w:tcPr>
+          <w:p>
+            <w:r>
+              <w:t>4</w:t>
+            </w:r>
+          </w:p>
+        </w:tc>
+        <w:tc>
+          <w:tcPr>
+            <w:tcW w:w="1526" w:type="dxa"/>
+          </w:tcPr>
+          <w:p>
+            <w:r>
+              <w:t>BPM set to 120</w:t>
+            </w:r>
+          </w:p>
+          <w:p>
+            <w:r>
+              <w:t>Press increase</w:t>
+            </w:r>
+          </w:p>
+        </w:tc>
+        <w:tc>
+          <w:tcPr>
+            <w:tcW w:w="1556" w:type="dxa"/>
+          </w:tcPr>
+          <w:p>
+            <w:r>
+              <w:t>BPM stays at 120</w:t>
+            </w:r>
+          </w:p>
+        </w:tc>
+        <w:tc>
+          <w:tcPr>
+            <w:tcW w:w="1283" w:type="dxa"/>
+          </w:tcPr>
+          <w:p>
+            <w:r>
+              <w:t>Fail: BPM keeps increasing</w:t>
+            </w:r>
+          </w:p>
+        </w:tc>
+      </w:tr>
+    </w:tbl>
+    <w:p>
+      <w:pPr>
+        <w:rPr>
+          <w:noProof/>
+        </w:rPr>
+      </w:pPr>
+      <w:r>
+        <w:rPr>
+          <w:noProof/>
+        </w:rPr>
+        <w:drawing>
+          <wp:inline distT="0" distB="0" distL="0" distR="0" wp14:anchorId="47579A8E" wp14:editId="745F5EB9">
+            <wp:extent cx="2794406" cy="2240096"/>
+            <wp:effectExtent l="0" t="0" r="6350" b="8255"/>
+            <wp:docPr id="24" name="Picture 24"/>
+            <wp:cNvGraphicFramePr>
+              <a:graphicFrameLocks xmlns:a="http://schemas.openxmlformats.org/drawingml/2006/main" noChangeAspect="1"/>
+            </wp:cNvGraphicFramePr>
+            <a:graphic xmlns:a="http://schemas.openxmlformats.org/drawingml/2006/main">
+              <a:graphicData uri="http://schemas.openxmlformats.org/drawingml/2006/picture">
+                <pic:pic xmlns:pic="http://schemas.openxmlformats.org/drawingml/2006/picture">
+                  <pic:nvPicPr>
+                    <pic:cNvPr id="1" name=""/>
+                    <pic:cNvPicPr/>
+                  </pic:nvPicPr>
+                  <pic:blipFill>
+                    <a:blip r:embed="rId22"/>
+                    <a:stretch>
+                      <a:fillRect/>
+                    </a:stretch>
+                  </pic:blipFill>
+                  <pic:spPr>
+                    <a:xfrm>
+                      <a:off x="0" y="0"/>
+                      <a:ext cx="2803225" cy="2247165"/>
+                    </a:xfrm>
+                    <a:prstGeom prst="rect">
+                      <a:avLst/>
+                    </a:prstGeom>
+                  </pic:spPr>
+                </pic:pic>
+              </a:graphicData>
+            </a:graphic>
+          </wp:inline>
+        </w:drawing>
+      </w:r>
+    </w:p>
+    <w:p>
+      <w:pPr>
+        <w:rPr>
+          <w:noProof/>
+        </w:rPr>
+      </w:pPr>
+      <w:r>
+        <w:rPr>
+          <w:noProof/>
+        </w:rPr>
+        <w:lastRenderedPageBreak/>
+        <w:drawing>
+          <wp:inline distT="0" distB="0" distL="0" distR="0" wp14:anchorId="33D2FF47" wp14:editId="5BEB8E4D">
+            <wp:extent cx="5731510" cy="3448050"/>
+            <wp:effectExtent l="0" t="0" r="2540" b="0"/>
+            <wp:docPr id="25" name="Picture 25"/>
+            <wp:cNvGraphicFramePr>
+              <a:graphicFrameLocks xmlns:a="http://schemas.openxmlformats.org/drawingml/2006/main" noChangeAspect="1"/>
+            </wp:cNvGraphicFramePr>
+            <a:graphic xmlns:a="http://schemas.openxmlformats.org/drawingml/2006/main">
+              <a:graphicData uri="http://schemas.openxmlformats.org/drawingml/2006/picture">
+                <pic:pic xmlns:pic="http://schemas.openxmlformats.org/drawingml/2006/picture">
+                  <pic:nvPicPr>
+                    <pic:cNvPr id="1" name=""/>
+                    <pic:cNvPicPr/>
+                  </pic:nvPicPr>
+                  <pic:blipFill>
+                    <a:blip r:embed="rId23"/>
+                    <a:stretch>
+                      <a:fillRect/>
+                    </a:stretch>
+                  </pic:blipFill>
+                  <pic:spPr>
+                    <a:xfrm>
+                      <a:off x="0" y="0"/>
+                      <a:ext cx="5731510" cy="3448050"/>
+                    </a:xfrm>
+                    <a:prstGeom prst="rect">
+                      <a:avLst/>
+                    </a:prstGeom>
+                  </pic:spPr>
+                </pic:pic>
+              </a:graphicData>
+            </a:graphic>
+          </wp:inline>
+        </w:drawing>
+      </w:r>
+    </w:p>
+    <w:p>
+      <w:pPr>
+        <w:rPr>
+          <w:noProof/>
+        </w:rPr>
+      </w:pPr>
+      <w:r>
+        <w:rPr>
+          <w:noProof/>
+        </w:rPr>
+        <w:t xml:space="preserve">Clicking on the increase BPM button when the BPM is already set to 120 limits it to 120. </w:t>
+      </w:r>
+    </w:p>
+    <w:p>
+      <w:pPr>
+        <w:rPr>
+          <w:noProof/>
+        </w:rPr>
+      </w:pPr>
+      <w:r>
+        <w:rPr>
+          <w:noProof/>
+        </w:rPr>
+        <w:t>I’ve added a range check validation to ensure that the BPM only stays between 50 and 120BPM</w:t>
+      </w:r>
+    </w:p>
+    <w:p>
+      <w:pPr>
+        <w:rPr>
+          <w:noProof/>
+        </w:rPr>
+      </w:pPr>
+    </w:p>
     <w:p>
       <w:pPr>
         <w:rPr>
@@ -5961,6 +6345,7 @@
         <w:rPr>
           <w:noProof/>
         </w:rPr>
+        <w:lastRenderedPageBreak/>
         <w:t>Suspendisse dui purus, scelerisque at, vulputate vitae, pretium mattis, nunc. Mauris eget neque at sem venenatis eleifend. Ut nonummy.</w:t>
       </w:r>
     </w:p>
@@ -5970,7 +6355,6 @@
       </w:pPr>
       <w:bookmarkStart w:id="9" w:name="_Toc123908376"/>
       <w:r>
-        <w:lastRenderedPageBreak/>
         <w:t>Installation</w:t>
       </w:r>
       <w:bookmarkEnd w:id="9"/>
@@ -6585,7 +6969,7 @@
   <w:style w:type="paragraph" w:default="1" w:styleId="Normal">
     <w:name w:val="Normal"/>
     <w:qFormat/>
-    <w:rsid w:val="00291E04"/>
+    <w:rsid w:val="00B31DD6"/>
   </w:style>
   <w:style w:type="paragraph" w:styleId="Heading1">
     <w:name w:val="heading 1"/>

</xml_diff>